<commit_message>
changed the texting average time on android, and our opinion on the difference.
</commit_message>
<xml_diff>
--- a/usability-metrics/CMSI-370-Usability-Metrics.docx
+++ b/usability-metrics/CMSI-370-Usability-Metrics.docx
@@ -227,15 +227,21 @@
       </w:r>
       <w:proofErr w:type="spellEnd"/>
       <w:r>
-        <w:t xml:space="preserve"> should be faster if we consider the range of times and the outliers.  The current average times (in seconds), 37-Android and 37.2-Iphone, are close due to the few data entries we have.  If we have more data, we think the </w:t>
-      </w:r>
-      <w:proofErr w:type="spellStart"/>
-      <w:r>
-        <w:t>Iphone</w:t>
-      </w:r>
-      <w:proofErr w:type="spellEnd"/>
-      <w:r>
-        <w:t xml:space="preserve"> would have faster learning times. The </w:t>
+        <w:t xml:space="preserve"> should be faster if we consider the range of times and the outliers.  The curren</w:t>
+      </w:r>
+      <w:r>
+        <w:t xml:space="preserve">t average times (in seconds), 49.4-Android and 37.2-Iphone, favor the </w:t>
+      </w:r>
+      <w:proofErr w:type="spellStart"/>
+      <w:r>
+        <w:t>Iphone</w:t>
+      </w:r>
+      <w:proofErr w:type="spellEnd"/>
+      <w:r>
+        <w:t xml:space="preserve"> heavily</w:t>
+      </w:r>
+      <w:r>
+        <w:t xml:space="preserve">. The </w:t>
       </w:r>
       <w:proofErr w:type="spellStart"/>
       <w:r>

</xml_diff>